<commit_message>
Added the supplement to the main docx
</commit_message>
<xml_diff>
--- a/Paper in IEEE Transaction format.docx
+++ b/Paper in IEEE Transaction format.docx
@@ -1,6 +1,6 @@
 
 <file path=word/document.xml><?xml version="1.0" encoding="utf-8"?>
-<w:document xmlns:wpc="http://schemas.microsoft.com/office/word/2010/wordprocessingCanvas" xmlns:cx="http://schemas.microsoft.com/office/drawing/2014/chartex" xmlns:cx1="http://schemas.microsoft.com/office/drawing/2015/9/8/chartex" xmlns:cx2="http://schemas.microsoft.com/office/drawing/2015/10/21/chartex" xmlns:cx3="http://schemas.microsoft.com/office/drawing/2016/5/9/chartex" xmlns:cx4="http://schemas.microsoft.com/office/drawing/2016/5/10/chartex" xmlns:cx5="http://schemas.microsoft.com/office/drawing/2016/5/11/chartex" xmlns:cx6="http://schemas.microsoft.com/office/drawing/2016/5/12/chartex" xmlns:cx7="http://schemas.microsoft.com/office/drawing/2016/5/13/chartex" xmlns:cx8="http://schemas.microsoft.com/office/drawing/2016/5/14/chartex" xmlns:mc="http://schemas.openxmlformats.org/markup-compatibility/2006" xmlns:aink="http://schemas.microsoft.com/office/drawing/2016/ink" xmlns:am3d="http://schemas.microsoft.com/office/drawing/2017/model3d" xmlns:o="urn:schemas-microsoft-com:office:office" xmlns:r="http://schemas.openxmlformats.org/officeDocument/2006/relationships" xmlns:m="http://schemas.openxmlformats.org/officeDocument/2006/math" xmlns:v="urn:schemas-microsoft-com:vml" xmlns:wp14="http://schemas.microsoft.com/office/word/2010/wordprocessingDrawing" xmlns:wp="http://schemas.openxmlformats.org/drawingml/2006/wordprocessingDrawing" xmlns:w10="urn:schemas-microsoft-com:office:word" xmlns:w="http://schemas.openxmlformats.org/wordprocessingml/2006/main" xmlns:w14="http://schemas.microsoft.com/office/word/2010/wordml" xmlns:w15="http://schemas.microsoft.com/office/word/2012/wordml" xmlns:w16cex="http://schemas.microsoft.com/office/word/2018/wordml/cex" xmlns:w16cid="http://schemas.microsoft.com/office/word/2016/wordml/cid" xmlns:w16="http://schemas.microsoft.com/office/word/2018/wordml" xmlns:w16se="http://schemas.microsoft.com/office/word/2015/wordml/symex" xmlns:wpg="http://schemas.microsoft.com/office/word/2010/wordprocessingGroup" xmlns:wpi="http://schemas.microsoft.com/office/word/2010/wordprocessingInk" xmlns:wne="http://schemas.microsoft.com/office/word/2006/wordml" xmlns:wps="http://schemas.microsoft.com/office/word/2010/wordprocessingShape" mc:Ignorable="w14 w15 w16se w16cid w16 w16cex wp14">
+<w:document xmlns:wpc="http://schemas.microsoft.com/office/word/2010/wordprocessingCanvas" xmlns:cx="http://schemas.microsoft.com/office/drawing/2014/chartex" xmlns:mc="http://schemas.openxmlformats.org/markup-compatibility/2006" xmlns:o="urn:schemas-microsoft-com:office:office" xmlns:r="http://schemas.openxmlformats.org/officeDocument/2006/relationships" xmlns:m="http://schemas.openxmlformats.org/officeDocument/2006/math" xmlns:v="urn:schemas-microsoft-com:vml" xmlns:wp14="http://schemas.microsoft.com/office/word/2010/wordprocessingDrawing" xmlns:wp="http://schemas.openxmlformats.org/drawingml/2006/wordprocessingDrawing" xmlns:w10="urn:schemas-microsoft-com:office:word" xmlns:w="http://schemas.openxmlformats.org/wordprocessingml/2006/main" xmlns:w14="http://schemas.microsoft.com/office/word/2010/wordml" xmlns:w15="http://schemas.microsoft.com/office/word/2012/wordml" xmlns:w16se="http://schemas.microsoft.com/office/word/2015/wordml/symex" xmlns:wpg="http://schemas.microsoft.com/office/word/2010/wordprocessingGroup" xmlns:wpi="http://schemas.microsoft.com/office/word/2010/wordprocessingInk" xmlns:wne="http://schemas.microsoft.com/office/word/2006/wordml" xmlns:wps="http://schemas.microsoft.com/office/word/2010/wordprocessingShape" mc:Ignorable="w14 w15 w16se wp14">
   <w:body>
     <w:p>
       <w:pPr>
@@ -62,7 +62,23 @@
         <w:t>,</w:t>
       </w:r>
       <w:r>
-        <w:t xml:space="preserve"> Mónika Farsang, </w:t>
+        <w:t xml:space="preserve"> </w:t>
+      </w:r>
+      <w:proofErr w:type="spellStart"/>
+      <w:r>
+        <w:t>Mónika</w:t>
+      </w:r>
+      <w:proofErr w:type="spellEnd"/>
+      <w:r>
+        <w:t xml:space="preserve"> </w:t>
+      </w:r>
+      <w:proofErr w:type="spellStart"/>
+      <w:r>
+        <w:t>Farsang</w:t>
+      </w:r>
+      <w:proofErr w:type="spellEnd"/>
+      <w:r>
+        <w:t xml:space="preserve">, </w:t>
       </w:r>
       <w:proofErr w:type="spellStart"/>
       <w:r>
@@ -142,38 +158,14 @@
         <w:t xml:space="preserve"> 6.0 or later. Otherwise, use this document as an instruction set. The electronic file of your paper will be formatted further at IEEE. </w:t>
       </w:r>
       <w:r>
-        <w:t xml:space="preserve">Paper titles should be written in uppercase and lowercase letters, not all uppercase. Avoid writing long formulas with subscripts in the title; short formulas that identify the elements are fine (e.g., "Nd–Fe–B"). Do not write “(Invited)” in the title. Full names of authors are preferred in the author </w:t>
-      </w:r>
-      <w:proofErr w:type="gramStart"/>
-      <w:r>
-        <w:t>field, but</w:t>
-      </w:r>
-      <w:proofErr w:type="gramEnd"/>
-      <w:r>
-        <w:t xml:space="preserve"> are not required. Put a space between authors’ initials. </w:t>
+        <w:t xml:space="preserve">Paper titles should be written in uppercase and lowercase letters, not all uppercase. Avoid writing long formulas with subscripts in the title; short formulas that identify the elements are fine (e.g., "Nd–Fe–B"). Do not write “(Invited)” in the title. Full names of authors are preferred in the author field, but are not required. Put a space between authors’ initials. </w:t>
       </w:r>
       <w:r>
         <w:rPr>
           <w:sz w:val="20"/>
           <w:szCs w:val="20"/>
         </w:rPr>
-        <w:t xml:space="preserve">The abstract must be a concise yet comprehensive reflection of what is in your article. In particular, the abstract must be self-contained, without abbreviations, footnotes, or references. It should be a microcosm of the full article. The abstract must be between 150–250 words. Be sure that you adhere to these limits; otherwise, you will need to edit your abstract accordingly. The abstract must be written as one </w:t>
-      </w:r>
-      <w:proofErr w:type="gramStart"/>
-      <w:r>
-        <w:rPr>
-          <w:sz w:val="20"/>
-          <w:szCs w:val="20"/>
-        </w:rPr>
-        <w:t>paragraph, and</w:t>
-      </w:r>
-      <w:proofErr w:type="gramEnd"/>
-      <w:r>
-        <w:rPr>
-          <w:sz w:val="20"/>
-          <w:szCs w:val="20"/>
-        </w:rPr>
-        <w:t xml:space="preserve"> should not contain displayed mathematical equations or tabular material. The abstract should include three or four different keywords or phrases, as this will help readers to find it. It is important to avoid over-repetition of such phrases as this can result in a page being rejected by search engines. Ensure that your abstract reads well and is grammatically correct</w:t>
+        <w:t>The abstract must be a concise yet comprehensive reflection of what is in your article. In particular, the abstract must be self-contained, without abbreviations, footnotes, or references. It should be a microcosm of the full article. The abstract must be between 150–250 words. Be sure that you adhere to these limits; otherwise, you will need to edit your abstract accordingly. The abstract must be written as one paragraph, and should not contain displayed mathematical equations or tabular material. The abstract should include three or four different keywords or phrases, as this will help readers to find it. It is important to avoid over-repetition of such phrases as this can result in a page being rejected by search engines. Ensure that your abstract reads well and is grammatically correct</w:t>
       </w:r>
       <w:r>
         <w:t>.</w:t>
@@ -439,15 +431,7 @@
         <w:t>,</w:t>
       </w:r>
       <w:r>
-        <w:t xml:space="preserve"> please contact your conference editor concerning acceptable word processor formats for your </w:t>
-      </w:r>
-      <w:proofErr w:type="gramStart"/>
-      <w:r>
-        <w:t>particular conference</w:t>
-      </w:r>
-      <w:proofErr w:type="gramEnd"/>
-      <w:r>
-        <w:t xml:space="preserve">. </w:t>
+        <w:t xml:space="preserve"> please contact your conference editor concerning acceptable word processor formats for your particular conference. </w:t>
       </w:r>
     </w:p>
     <w:p>
@@ -730,15 +714,7 @@
       </w:r>
       <w:proofErr w:type="spellEnd"/>
       <w:r>
-        <w:t xml:space="preserve"> is played with 52 cards. Each player has </w:t>
-      </w:r>
-      <w:proofErr w:type="gramStart"/>
-      <w:r>
-        <w:t>2 hole</w:t>
-      </w:r>
-      <w:proofErr w:type="gramEnd"/>
-      <w:r>
-        <w:t xml:space="preserve"> cards and there are 5 community cards with 3 phases, called the </w:t>
+        <w:t xml:space="preserve"> is played with 52 cards. Each player has 2 hole cards and there are 5 community cards with 3 phases, called the </w:t>
       </w:r>
       <w:r>
         <w:rPr>
@@ -778,15 +754,7 @@
         <w:t>raise</w:t>
       </w:r>
       <w:r>
-        <w:t xml:space="preserve"> actions per round each with 4 betting rounds in total. The state representation in this game is a vector of length 72. The first part contains the known cards, namely the hole cards and the already known community cards. The first 13 represents the cards from the Ace of Spade to the King of Spade, followed by the Heart, the </w:t>
-      </w:r>
-      <w:proofErr w:type="gramStart"/>
-      <w:r>
-        <w:t>Diamond</w:t>
-      </w:r>
-      <w:proofErr w:type="gramEnd"/>
-      <w:r>
-        <w:t xml:space="preserve"> and the Club similarly. The rest of the vector is the number of </w:t>
+        <w:t xml:space="preserve"> actions per round each with 4 betting rounds in total. The state representation in this game is a vector of length 72. The first part contains the known cards, namely the hole cards and the already known community cards. The first 13 represents the cards from the Ace of Spade to the King of Spade, followed by the Heart, the Diamond and the Club similarly. The rest of the vector is the number of </w:t>
       </w:r>
       <w:r>
         <w:rPr>
@@ -847,10 +815,18 @@
       </w:r>
       <w:proofErr w:type="spellEnd"/>
       <w:r>
-        <w:t xml:space="preserve">. For this, we used the TensorFlow code from </w:t>
+        <w:t xml:space="preserve">. For this, we used the </w:t>
       </w:r>
       <w:proofErr w:type="spellStart"/>
       <w:r>
+        <w:t>TensorFlow</w:t>
+      </w:r>
+      <w:proofErr w:type="spellEnd"/>
+      <w:r>
+        <w:t xml:space="preserve"> code from </w:t>
+      </w:r>
+      <w:proofErr w:type="spellStart"/>
+      <w:r>
         <w:t>RLCard</w:t>
       </w:r>
       <w:proofErr w:type="spellEnd"/>
@@ -881,15 +857,15 @@
       </w:r>
       <w:proofErr w:type="spellEnd"/>
       <w:r>
-        <w:t xml:space="preserve">. This implementation is an advanced Q-learning agent in two aspects. First, it uses a replay buffer to store past experiences and we can sample training data from it periodically. Second, to make the training more stable, another Q-network is used as a target network </w:t>
-      </w:r>
-      <w:proofErr w:type="gramStart"/>
-      <w:r>
-        <w:t>in order to</w:t>
-      </w:r>
-      <w:proofErr w:type="gramEnd"/>
-      <w:r>
-        <w:t xml:space="preserve"> backpropagate through it and train the policy Q-network. These features were first described in </w:t>
+        <w:t xml:space="preserve">. This implementation is an advanced Q-learning agent in two aspects. First, it uses a replay buffer to store past experiences, as we simulate the environment and make an action we add the state, action, reward, next state and whether game is done or not, then when we train our network we sample from that replay buffer for a more consistent result. Second, to make the training more stable, another Q-network is used as a target network in order to </w:t>
+      </w:r>
+      <w:proofErr w:type="spellStart"/>
+      <w:r>
+        <w:t>backpropagate</w:t>
+      </w:r>
+      <w:proofErr w:type="spellEnd"/>
+      <w:r>
+        <w:t xml:space="preserve"> through it and train the policy Q-network. These features were first described in </w:t>
       </w:r>
       <w:r>
         <w:fldChar w:fldCharType="begin"/>
@@ -915,13 +891,91 @@
         <w:pStyle w:val="Text"/>
       </w:pPr>
       <w:r>
-        <w:t>Furthermore, as an extra component</w:t>
-      </w:r>
-      <w:r>
-        <w:t xml:space="preserve"> to make the classical DQN agent more powerful</w:t>
-      </w:r>
-      <w:r>
-        <w:t xml:space="preserve">, we added the opportunity of a more aggressive playing strategy. In case of the given action has the maximum q-value, the agent chooses the </w:t>
+        <w:t xml:space="preserve">These networks purpose is to estimate a Q-value given the current state, which can be used to determine which action the agent will take. They consist of a simple neural network with the number of states as it’s input layer and the number of actions as </w:t>
+      </w:r>
+      <w:proofErr w:type="spellStart"/>
+      <w:r>
+        <w:t>it’s</w:t>
+      </w:r>
+      <w:proofErr w:type="spellEnd"/>
+      <w:r>
+        <w:t xml:space="preserve"> output layer. </w:t>
+      </w:r>
+    </w:p>
+    <w:p>
+      <w:pPr>
+        <w:pStyle w:val="Text"/>
+      </w:pPr>
+      <w:r>
+        <w:t xml:space="preserve">Every step the agent first makes an action based on the </w:t>
+      </w:r>
+      <w:proofErr w:type="spellStart"/>
+      <w:r>
+        <w:t>epsilion</w:t>
+      </w:r>
+      <w:proofErr w:type="spellEnd"/>
+      <w:r>
+        <w:t xml:space="preserve"> value which is responsible for exploration, if </w:t>
+      </w:r>
+      <w:proofErr w:type="spellStart"/>
+      <w:r>
+        <w:t>epsilion</w:t>
+      </w:r>
+      <w:proofErr w:type="spellEnd"/>
+      <w:r>
+        <w:t xml:space="preserve"> is high the agent is more likely to take a random action if it’s low it will use the Q-network to determine the best action. In the early stages of the game </w:t>
+      </w:r>
+      <w:proofErr w:type="spellStart"/>
+      <w:r>
+        <w:t>epsilion</w:t>
+      </w:r>
+      <w:proofErr w:type="spellEnd"/>
+      <w:r>
+        <w:t xml:space="preserve"> starts high “exploring” the environment and each step it’s reduced by a small amount to the point when it will be near 0. </w:t>
+      </w:r>
+    </w:p>
+    <w:p>
+      <w:pPr>
+        <w:pStyle w:val="Text"/>
+      </w:pPr>
+      <w:r>
+        <w:t xml:space="preserve">The agent learns by sampling a </w:t>
+      </w:r>
+      <w:proofErr w:type="spellStart"/>
+      <w:r>
+        <w:t>minibatch</w:t>
+      </w:r>
+      <w:proofErr w:type="spellEnd"/>
+      <w:r>
+        <w:t xml:space="preserve"> from the replay memory and gets a Q-value for the next state using the policy network and determines the best action for this state. Then it determines the target Q-value using the target network, calculates the target action using the reward from the replay memory and the target Q-value, then </w:t>
+      </w:r>
+      <w:proofErr w:type="spellStart"/>
+      <w:r>
+        <w:t>backpropagates</w:t>
+      </w:r>
+      <w:proofErr w:type="spellEnd"/>
+      <w:r>
+        <w:t xml:space="preserve"> using this value.</w:t>
+      </w:r>
+    </w:p>
+    <w:p>
+      <w:pPr>
+        <w:pStyle w:val="Text"/>
+      </w:pPr>
+      <w:r>
+        <w:t xml:space="preserve">First the agent will “explore” the environment making random actions and getting positive/negative rewards and updating its Q-network accordingly. But as it plays more and </w:t>
+      </w:r>
+      <w:r>
+        <w:lastRenderedPageBreak/>
+        <w:t>more it will take less random actions and has more accurate Q-values for the given states, playing better and better.</w:t>
+      </w:r>
+    </w:p>
+    <w:p>
+      <w:pPr>
+        <w:pStyle w:val="Text"/>
+      </w:pPr>
+      <w:r>
+        <w:t xml:space="preserve">Furthermore, as an extra component, we added the opportunity of a more aggressive playing strategy. In case of the given action has the maximum q-value, the agent chooses the </w:t>
       </w:r>
       <w:r>
         <w:rPr>
@@ -963,7 +1017,6 @@
       <w:r>
         <w:t xml:space="preserve">, </w:t>
       </w:r>
-      <w:proofErr w:type="gramStart"/>
       <w:r>
         <w:rPr>
           <w:i/>
@@ -971,7 +1024,6 @@
         </w:rPr>
         <w:t>checking</w:t>
       </w:r>
-      <w:proofErr w:type="gramEnd"/>
       <w:r>
         <w:t xml:space="preserve"> and </w:t>
       </w:r>
@@ -983,19 +1035,7 @@
         <w:t>folding</w:t>
       </w:r>
       <w:r>
-        <w:t xml:space="preserve">. </w:t>
-      </w:r>
-      <w:r>
-        <w:t>The names of these algorithms are DQN-CAR, DQN-CHR and DQN-FR, respectively. In the next section, w</w:t>
-      </w:r>
-      <w:r>
-        <w:t xml:space="preserve">e investigate </w:t>
-      </w:r>
-      <w:r>
-        <w:t>their</w:t>
-      </w:r>
-      <w:r>
-        <w:t xml:space="preserve"> impact on the performance of the agent. </w:t>
+        <w:t xml:space="preserve">. We investigate its impact on the performance of the agent. </w:t>
       </w:r>
     </w:p>
     <w:p>
@@ -1003,6 +1043,8 @@
         <w:pStyle w:val="Text"/>
         <w:ind w:firstLine="0"/>
       </w:pPr>
+      <w:bookmarkStart w:id="1" w:name="_GoBack"/>
+      <w:bookmarkEnd w:id="1"/>
     </w:p>
     <w:p>
       <w:pPr>
@@ -1026,15 +1068,7 @@
         <w:t>in both environments.</w:t>
       </w:r>
       <w:r>
-        <w:t xml:space="preserve"> During the hyperparameter tuning the number of layers, the replay memory size, the batch size, the discount </w:t>
-      </w:r>
-      <w:proofErr w:type="gramStart"/>
-      <w:r>
-        <w:t>factor</w:t>
-      </w:r>
-      <w:proofErr w:type="gramEnd"/>
-      <w:r>
-        <w:t xml:space="preserve"> and the learning rate were examined.</w:t>
+        <w:t xml:space="preserve"> During the hyperparameter tuning the number of layers, the replay memory size, the batch size, the discount factor and the learning rate were examined.</w:t>
       </w:r>
     </w:p>
     <w:p>
@@ -1061,17 +1095,7 @@
           <w:sz w:val="16"/>
           <w:szCs w:val="16"/>
         </w:rPr>
-        <w:t>Table</w:t>
-      </w:r>
-      <w:r>
-        <w:rPr>
-          <w:i/>
-          <w:iCs/>
-          <w:smallCaps/>
-          <w:sz w:val="16"/>
-          <w:szCs w:val="16"/>
-        </w:rPr>
-        <w:t xml:space="preserve"> I.</w:t>
+        <w:t>Table I.</w:t>
       </w:r>
       <w:r>
         <w:fldChar w:fldCharType="end"/>
@@ -1100,7 +1124,7 @@
           <w:szCs w:val="16"/>
         </w:rPr>
       </w:pPr>
-      <w:bookmarkStart w:id="1" w:name="_Ref58350316"/>
+      <w:bookmarkStart w:id="2" w:name="_Ref58350316"/>
       <w:r>
         <w:rPr>
           <w:i w:val="0"/>
@@ -1110,18 +1134,7 @@
           <w:sz w:val="16"/>
           <w:szCs w:val="16"/>
         </w:rPr>
-        <w:t>Table</w:t>
-      </w:r>
-      <w:r>
-        <w:rPr>
-          <w:i w:val="0"/>
-          <w:iCs w:val="0"/>
-          <w:smallCaps/>
-          <w:color w:val="auto"/>
-          <w:sz w:val="16"/>
-          <w:szCs w:val="16"/>
-        </w:rPr>
-        <w:t xml:space="preserve"> </w:t>
+        <w:t xml:space="preserve">Table </w:t>
       </w:r>
       <w:r>
         <w:rPr>
@@ -1190,7 +1203,7 @@
         </w:rPr>
         <w:t>.</w:t>
       </w:r>
-      <w:bookmarkEnd w:id="1"/>
+      <w:bookmarkEnd w:id="2"/>
       <w:r>
         <w:rPr>
           <w:i w:val="0"/>
@@ -1656,32 +1669,40 @@
         <w:t>.</w:t>
       </w:r>
       <w:r>
+        <w:t xml:space="preserve"> We trained them 1000 episodes long and in each tenth episode</w:t>
+      </w:r>
+      <w:r>
+        <w:t>,</w:t>
+      </w:r>
+      <w:r>
+        <w:t xml:space="preserve"> they were evaluated with 100 games. The reward is calculated from the last 10 evaluations.</w:t>
+      </w:r>
+      <w:r>
         <w:t xml:space="preserve"> </w:t>
       </w:r>
       <w:r>
-        <w:t xml:space="preserve">We trained </w:t>
-      </w:r>
-      <w:r>
-        <w:t xml:space="preserve">them </w:t>
-      </w:r>
-      <w:r>
-        <w:t>1000 episodes long and in each tenth episode</w:t>
-      </w:r>
-      <w:r>
-        <w:t>,</w:t>
-      </w:r>
-      <w:r>
-        <w:t xml:space="preserve"> they were evaluated with 100 games. The</w:t>
-      </w:r>
-      <w:r>
-        <w:t xml:space="preserve"> reward is calculated from the</w:t>
-      </w:r>
-      <w:r>
-        <w:t xml:space="preserve"> last 10 evaluations</w:t>
-      </w:r>
-      <w:r>
-        <w:t>.</w:t>
-      </w:r>
+        <w:fldChar w:fldCharType="begin"/>
+      </w:r>
+      <w:r>
+        <w:instrText xml:space="preserve"> REF _Ref58350907 \h  \* MERGEFORMAT </w:instrText>
+      </w:r>
+      <w:r>
+        <w:fldChar w:fldCharType="separate"/>
+      </w:r>
+      <w:r>
+        <w:t xml:space="preserve">Table </w:t>
+      </w:r>
+      <w:proofErr w:type="spellStart"/>
+      <w:r>
+        <w:t>II.</w:t>
+      </w:r>
+      <w:r>
+        <w:fldChar w:fldCharType="end"/>
+      </w:r>
+      <w:r>
+        <w:t>and</w:t>
+      </w:r>
+      <w:proofErr w:type="spellEnd"/>
       <w:r>
         <w:t xml:space="preserve"> </w:t>
       </w:r>
@@ -1689,60 +1710,101 @@
         <w:fldChar w:fldCharType="begin"/>
       </w:r>
       <w:r>
-        <w:instrText xml:space="preserve"> REF _Ref58350907 \h </w:instrText>
-      </w:r>
-      <w:r>
-        <w:instrText xml:space="preserve"> \* MERGEFORMAT </w:instrText>
+        <w:instrText xml:space="preserve"> REF _Ref58350909 \h  \* MERGEFORMAT </w:instrText>
       </w:r>
       <w:r>
         <w:fldChar w:fldCharType="separate"/>
       </w:r>
       <w:r>
-        <w:t xml:space="preserve">Table </w:t>
+        <w:t>Table III.</w:t>
+      </w:r>
+      <w:r>
+        <w:fldChar w:fldCharType="end"/>
+      </w:r>
+      <w:r>
+        <w:t xml:space="preserve"> display</w:t>
+      </w:r>
+      <w:r>
+        <w:t xml:space="preserve"> </w:t>
+      </w:r>
+      <w:r>
+        <w:t xml:space="preserve">the average rewards and their variance in Leduc </w:t>
       </w:r>
       <w:proofErr w:type="spellStart"/>
       <w:r>
-        <w:t>II.</w:t>
-      </w:r>
-      <w:r>
-        <w:fldChar w:fldCharType="end"/>
-      </w:r>
-      <w:r>
-        <w:t>and</w:t>
+        <w:t>Hold’em</w:t>
       </w:r>
       <w:proofErr w:type="spellEnd"/>
       <w:r>
+        <w:t xml:space="preserve"> and Limit </w:t>
+      </w:r>
+      <w:proofErr w:type="spellStart"/>
+      <w:r>
+        <w:t>Hold’em</w:t>
+      </w:r>
+      <w:proofErr w:type="spellEnd"/>
+      <w:r>
+        <w:t xml:space="preserve">. </w:t>
+      </w:r>
+    </w:p>
+    <w:p>
+      <w:pPr>
+        <w:pStyle w:val="Text"/>
+      </w:pPr>
+      <w:r>
+        <w:t>The most important finding is that the different versions of the traditional DQN agent have an effect on the performance. Moreover,</w:t>
+      </w:r>
+      <w:r>
+        <w:t xml:space="preserve"> if</w:t>
+      </w:r>
+      <w:r>
+        <w:t xml:space="preserve"> the agent </w:t>
+      </w:r>
+      <w:r>
+        <w:t xml:space="preserve">prefers </w:t>
+      </w:r>
+      <w:r>
+        <w:rPr>
+          <w:i/>
+          <w:iCs/>
+        </w:rPr>
+        <w:t>raising</w:t>
+      </w:r>
+      <w:r>
         <w:t xml:space="preserve"> </w:t>
       </w:r>
       <w:r>
-        <w:fldChar w:fldCharType="begin"/>
-      </w:r>
-      <w:r>
-        <w:instrText xml:space="preserve"> REF _Ref58350909 \h </w:instrText>
-      </w:r>
-      <w:r>
-        <w:instrText xml:space="preserve"> \* MERGEFORMAT </w:instrText>
-      </w:r>
-      <w:r>
-        <w:fldChar w:fldCharType="separate"/>
-      </w:r>
-      <w:r>
-        <w:t xml:space="preserve">Table </w:t>
-      </w:r>
-      <w:r>
-        <w:t>III.</w:t>
-      </w:r>
-      <w:r>
-        <w:fldChar w:fldCharType="end"/>
-      </w:r>
-      <w:r>
-        <w:t xml:space="preserve"> display</w:t>
-      </w:r>
-      <w:r>
-        <w:t xml:space="preserve"> </w:t>
-      </w:r>
-      <w:r>
-        <w:t xml:space="preserve">the average rewards and their variance in Leduc </w:t>
+        <w:t xml:space="preserve">to </w:t>
+      </w:r>
+      <w:r>
+        <w:rPr>
+          <w:i/>
+          <w:iCs/>
+        </w:rPr>
+        <w:t>calling</w:t>
+      </w:r>
+      <w:r>
+        <w:t>, the</w:t>
+      </w:r>
+      <w:r>
+        <w:t xml:space="preserve"> perform</w:t>
+      </w:r>
+      <w:r>
+        <w:t xml:space="preserve">ance is significantly better. </w:t>
+      </w:r>
+    </w:p>
+    <w:p>
+      <w:pPr>
+        <w:pStyle w:val="Text"/>
+      </w:pPr>
+      <w:r>
+        <w:t xml:space="preserve">In </w:t>
+      </w:r>
+      <w:r>
+        <w:t xml:space="preserve">the </w:t>
+      </w:r>
+      <w:r>
+        <w:t xml:space="preserve">case of the Leduc </w:t>
       </w:r>
       <w:proofErr w:type="spellStart"/>
       <w:r>
@@ -1750,103 +1812,13 @@
       </w:r>
       <w:proofErr w:type="spellEnd"/>
       <w:r>
-        <w:t xml:space="preserve"> and Limit </w:t>
-      </w:r>
-      <w:proofErr w:type="spellStart"/>
-      <w:r>
-        <w:t>Hold’em</w:t>
-      </w:r>
-      <w:proofErr w:type="spellEnd"/>
-      <w:r>
-        <w:t xml:space="preserve">. </w:t>
-      </w:r>
-    </w:p>
-    <w:p>
-      <w:pPr>
-        <w:pStyle w:val="Text"/>
-      </w:pPr>
-      <w:r>
-        <w:t xml:space="preserve">The most important finding is that the different versions of the traditional DQN agent </w:t>
-      </w:r>
-      <w:proofErr w:type="gramStart"/>
-      <w:r>
-        <w:t>have an effect on</w:t>
-      </w:r>
-      <w:proofErr w:type="gramEnd"/>
-      <w:r>
-        <w:t xml:space="preserve"> the performance. Moreover,</w:t>
-      </w:r>
-      <w:r>
-        <w:t xml:space="preserve"> if</w:t>
-      </w:r>
-      <w:r>
-        <w:t xml:space="preserve"> the agent </w:t>
-      </w:r>
-      <w:r>
-        <w:t xml:space="preserve">prefers </w:t>
-      </w:r>
-      <w:r>
-        <w:rPr>
-          <w:i/>
-          <w:iCs/>
-        </w:rPr>
-        <w:t>raising</w:t>
-      </w:r>
-      <w:r>
-        <w:t xml:space="preserve"> </w:t>
-      </w:r>
-      <w:r>
-        <w:t xml:space="preserve">to </w:t>
-      </w:r>
-      <w:r>
-        <w:rPr>
-          <w:i/>
-          <w:iCs/>
-        </w:rPr>
-        <w:t>calling</w:t>
-      </w:r>
-      <w:r>
-        <w:t>, the</w:t>
-      </w:r>
-      <w:r>
-        <w:t xml:space="preserve"> perform</w:t>
-      </w:r>
-      <w:r>
-        <w:t xml:space="preserve">ance is significantly better. </w:t>
-      </w:r>
-    </w:p>
-    <w:p>
-      <w:pPr>
-        <w:pStyle w:val="Text"/>
-      </w:pPr>
-      <w:r>
-        <w:t xml:space="preserve">In </w:t>
-      </w:r>
-      <w:r>
-        <w:t xml:space="preserve">the </w:t>
-      </w:r>
-      <w:r>
-        <w:t xml:space="preserve">case of the Leduc </w:t>
-      </w:r>
-      <w:proofErr w:type="spellStart"/>
-      <w:r>
-        <w:t>Hold’em</w:t>
-      </w:r>
-      <w:proofErr w:type="spellEnd"/>
-      <w:r>
         <w:t xml:space="preserve"> environment, the DQN</w:t>
       </w:r>
       <w:r>
         <w:noBreakHyphen/>
       </w:r>
       <w:r>
-        <w:t xml:space="preserve">CAR algorithm exceeds </w:t>
-      </w:r>
-      <w:r>
-        <w:t>the baseline DQN</w:t>
-      </w:r>
-      <w:r>
-        <w:t xml:space="preserve"> </w:t>
+        <w:t xml:space="preserve">CAR algorithm exceeds the baseline DQN </w:t>
       </w:r>
       <w:r>
         <w:t>by</w:t>
@@ -1875,7 +1847,7 @@
           <w:szCs w:val="16"/>
         </w:rPr>
       </w:pPr>
-      <w:bookmarkStart w:id="2" w:name="_Ref58350907"/>
+      <w:bookmarkStart w:id="3" w:name="_Ref58350907"/>
       <w:r>
         <w:rPr>
           <w:i w:val="0"/>
@@ -1954,7 +1926,7 @@
         </w:rPr>
         <w:t>.</w:t>
       </w:r>
-      <w:bookmarkEnd w:id="2"/>
+      <w:bookmarkEnd w:id="3"/>
       <w:r>
         <w:rPr>
           <w:i w:val="0"/>
@@ -2418,13 +2390,7 @@
         <w:t>by</w:t>
       </w:r>
       <w:r>
-        <w:t xml:space="preserve"> almost 40</w:t>
-      </w:r>
-      <w:r>
-        <w:t>%</w:t>
-      </w:r>
-      <w:r>
-        <w:t xml:space="preserve"> improvement.</w:t>
+        <w:t xml:space="preserve"> almost 40% improvement.</w:t>
       </w:r>
     </w:p>
     <w:p>
@@ -2447,7 +2413,7 @@
           <w:szCs w:val="16"/>
         </w:rPr>
       </w:pPr>
-      <w:bookmarkStart w:id="3" w:name="_Ref58350909"/>
+      <w:bookmarkStart w:id="4" w:name="_Ref58350909"/>
       <w:r>
         <w:rPr>
           <w:i w:val="0"/>
@@ -2526,7 +2492,7 @@
         </w:rPr>
         <w:t>.</w:t>
       </w:r>
-      <w:bookmarkEnd w:id="3"/>
+      <w:bookmarkEnd w:id="4"/>
       <w:r>
         <w:rPr>
           <w:i w:val="0"/>
@@ -3009,16 +2975,7 @@
         <w:t>,</w:t>
       </w:r>
       <w:r>
-        <w:t xml:space="preserve"> the problem of the </w:t>
-      </w:r>
-      <w:r>
-        <w:t>DQN policy</w:t>
-      </w:r>
-      <w:r>
-        <w:t xml:space="preserve"> is that it</w:t>
-      </w:r>
-      <w:r>
-        <w:t xml:space="preserve"> may be highly exploitable since </w:t>
+        <w:t xml:space="preserve"> the problem of the DQN policy is that it may be highly exploitable since </w:t>
       </w:r>
       <w:r>
         <w:t>it is easy to</w:t>
@@ -3048,11 +3005,7 @@
         <w:t>Th</w:t>
       </w:r>
       <w:r>
-        <w:t xml:space="preserve">ese evaluation </w:t>
-      </w:r>
-      <w:r>
-        <w:lastRenderedPageBreak/>
-        <w:t>results are</w:t>
+        <w:t>ese evaluation results are</w:t>
       </w:r>
       <w:r>
         <w:t xml:space="preserve"> shown in </w:t>
@@ -3061,19 +3014,13 @@
         <w:fldChar w:fldCharType="begin"/>
       </w:r>
       <w:r>
-        <w:instrText xml:space="preserve"> REF _Ref58362036 \h </w:instrText>
-      </w:r>
-      <w:r>
-        <w:instrText xml:space="preserve"> \* MERGEFORMAT </w:instrText>
+        <w:instrText xml:space="preserve"> REF _Ref58362036 \h  \* MERGEFORMAT </w:instrText>
       </w:r>
       <w:r>
         <w:fldChar w:fldCharType="separate"/>
       </w:r>
       <w:r>
-        <w:t>Table</w:t>
-      </w:r>
-      <w:r>
-        <w:t xml:space="preserve"> IV.</w:t>
+        <w:t>Table IV.</w:t>
       </w:r>
       <w:r>
         <w:fldChar w:fldCharType="end"/>
@@ -3102,7 +3049,7 @@
           <w:szCs w:val="16"/>
         </w:rPr>
       </w:pPr>
-      <w:bookmarkStart w:id="4" w:name="_Ref58362036"/>
+      <w:bookmarkStart w:id="5" w:name="_Ref58362036"/>
       <w:r>
         <w:rPr>
           <w:i w:val="0"/>
@@ -3112,7 +3059,7 @@
           <w:sz w:val="16"/>
           <w:szCs w:val="16"/>
         </w:rPr>
-        <w:t>Table</w:t>
+        <w:t xml:space="preserve">Table </w:t>
       </w:r>
       <w:r>
         <w:rPr>
@@ -3123,7 +3070,7 @@
           <w:sz w:val="16"/>
           <w:szCs w:val="16"/>
         </w:rPr>
-        <w:t xml:space="preserve"> </w:t>
+        <w:fldChar w:fldCharType="begin"/>
       </w:r>
       <w:r>
         <w:rPr>
@@ -3134,7 +3081,7 @@
           <w:sz w:val="16"/>
           <w:szCs w:val="16"/>
         </w:rPr>
-        <w:fldChar w:fldCharType="begin"/>
+        <w:instrText xml:space="preserve"> SEQ Table \* ROMAN </w:instrText>
       </w:r>
       <w:r>
         <w:rPr>
@@ -3145,7 +3092,7 @@
           <w:sz w:val="16"/>
           <w:szCs w:val="16"/>
         </w:rPr>
-        <w:instrText xml:space="preserve"> SEQ Table \* ROMAN </w:instrText>
+        <w:fldChar w:fldCharType="separate"/>
       </w:r>
       <w:r>
         <w:rPr>
@@ -3156,7 +3103,7 @@
           <w:sz w:val="16"/>
           <w:szCs w:val="16"/>
         </w:rPr>
-        <w:fldChar w:fldCharType="separate"/>
+        <w:t>IV</w:t>
       </w:r>
       <w:r>
         <w:rPr>
@@ -3167,7 +3114,7 @@
           <w:sz w:val="16"/>
           <w:szCs w:val="16"/>
         </w:rPr>
-        <w:t>IV</w:t>
+        <w:fldChar w:fldCharType="end"/>
       </w:r>
       <w:r>
         <w:rPr>
@@ -3178,20 +3125,9 @@
           <w:sz w:val="16"/>
           <w:szCs w:val="16"/>
         </w:rPr>
-        <w:fldChar w:fldCharType="end"/>
-      </w:r>
-      <w:r>
-        <w:rPr>
-          <w:i w:val="0"/>
-          <w:iCs w:val="0"/>
-          <w:smallCaps/>
-          <w:color w:val="auto"/>
-          <w:sz w:val="16"/>
-          <w:szCs w:val="16"/>
-        </w:rPr>
         <w:t>.</w:t>
       </w:r>
-      <w:bookmarkEnd w:id="4"/>
+      <w:bookmarkEnd w:id="5"/>
       <w:r>
         <w:rPr>
           <w:i w:val="0"/>
@@ -3458,10 +3394,7 @@
               <w:ind w:firstLine="0"/>
             </w:pPr>
             <w:r>
-              <w:t>0.</w:t>
-            </w:r>
-            <w:r>
-              <w:t>350</w:t>
+              <w:t>0.350</w:t>
             </w:r>
           </w:p>
         </w:tc>
@@ -3698,23 +3631,34 @@
         <w:fldChar w:fldCharType="end"/>
       </w:r>
       <w:r>
-        <w:t xml:space="preserve">. Of course, it is possible to train a strong agent with NFSP or CFR by </w:t>
+        <w:t>. Of course, it is possible to train a strong agent with NFSP or CFR by ourself but it was not part of our research.</w:t>
+      </w:r>
+    </w:p>
+    <w:p>
+      <w:pPr>
+        <w:pStyle w:val="Cmsor1"/>
+      </w:pPr>
+      <w:r>
+        <w:t>Conclusions</w:t>
+      </w:r>
+    </w:p>
+    <w:p>
+      <w:pPr>
+        <w:pStyle w:val="Text"/>
+      </w:pPr>
+      <w:r>
+        <w:t xml:space="preserve">What findings did we </w:t>
       </w:r>
       <w:proofErr w:type="gramStart"/>
       <w:r>
-        <w:t>ourself</w:t>
+        <w:t>make</w:t>
+      </w:r>
+      <w:r>
+        <w:t>.</w:t>
       </w:r>
       <w:proofErr w:type="gramEnd"/>
       <w:r>
-        <w:t xml:space="preserve"> but it was not part of our research.</w:t>
-      </w:r>
-    </w:p>
-    <w:p>
-      <w:pPr>
-        <w:pStyle w:val="Cmsor1"/>
-      </w:pPr>
-      <w:r>
-        <w:t>Conclusions</w:t>
+        <w:t xml:space="preserve"> </w:t>
       </w:r>
     </w:p>
     <w:p>
@@ -3722,18 +3666,7 @@
         <w:pStyle w:val="Text"/>
       </w:pPr>
       <w:r>
-        <w:t xml:space="preserve">What findings did we </w:t>
-      </w:r>
-      <w:proofErr w:type="gramStart"/>
-      <w:r>
-        <w:t>make</w:t>
-      </w:r>
-      <w:r>
-        <w:t>.</w:t>
-      </w:r>
-      <w:proofErr w:type="gramEnd"/>
-      <w:r>
-        <w:t xml:space="preserve"> </w:t>
+        <w:t>…</w:t>
       </w:r>
     </w:p>
     <w:p>
@@ -3741,28 +3674,24 @@
         <w:pStyle w:val="Text"/>
       </w:pPr>
       <w:r>
-        <w:t>…</w:t>
+        <w:t>Our agents have excellent performance against random agents but not against pre-trained agents. Because of this, we recommend our poker bot for children and beginner level players especially.</w:t>
       </w:r>
     </w:p>
     <w:p>
       <w:pPr>
         <w:pStyle w:val="Text"/>
       </w:pPr>
-      <w:r>
-        <w:t>Our agents have excellent performance against random agents but not against pre-trained agents. Because of this, we recommend our poker bot for children and beginner level players especially.</w:t>
-      </w:r>
     </w:p>
     <w:p>
       <w:pPr>
         <w:pStyle w:val="Text"/>
       </w:pPr>
-    </w:p>
-    <w:p>
-      <w:pPr>
-        <w:pStyle w:val="Text"/>
-      </w:pPr>
-      <w:r>
-        <w:t>Conclusion includes final claims of a research paper based on findings. Basically, this section covers final thoughts and the summary of the whole work. Moreover, this section may be used instead of limitations and recommendations that would be too small by themselves. In this case, scientists do not need to use headings for recommendations and limitations.</w:t>
+      <w:r>
+        <w:t xml:space="preserve">Conclusion includes final claims of a research paper based on findings. Basically, this section covers final thoughts and the </w:t>
+      </w:r>
+      <w:r>
+        <w:lastRenderedPageBreak/>
+        <w:t>summary of the whole work. Moreover, this section may be used instead of limitations and recommendations that would be too small by themselves. In this case, scientists do not need to use headings for recommendations and limitations.</w:t>
       </w:r>
     </w:p>
     <w:p>
@@ -4117,17 +4046,8 @@
           <w:rFonts w:ascii="Times" w:hAnsi="Times" w:cs="Verdana"/>
           <w:color w:val="000000"/>
         </w:rPr>
-        <w:t>Figures compiled of more than one sub-figure presented side-by-</w:t>
-      </w:r>
-      <w:proofErr w:type="gramStart"/>
-      <w:r>
-        <w:rPr>
-          <w:rFonts w:ascii="Times" w:hAnsi="Times" w:cs="Verdana"/>
-          <w:color w:val="000000"/>
-        </w:rPr>
-        <w:t>side, or</w:t>
-      </w:r>
-      <w:proofErr w:type="gramEnd"/>
+        <w:t>Figures compiled of more than one sub-figure presented side-by-side, or</w:t>
+      </w:r>
       <w:r>
         <w:rPr>
           <w:rFonts w:ascii="Times" w:hAnsi="Times" w:cs="Verdana"/>
@@ -4283,6 +4203,7 @@
           <w:sz w:val="20"/>
           <w:szCs w:val="20"/>
         </w:rPr>
+        <w:lastRenderedPageBreak/>
         <w:t>There is currently one publication with column measurements that do</w:t>
       </w:r>
       <w:r>
@@ -4334,27 +4255,7 @@
           <w:sz w:val="20"/>
           <w:szCs w:val="20"/>
         </w:rPr>
-        <w:t xml:space="preserve"> </w:t>
-      </w:r>
-      <w:proofErr w:type="gramStart"/>
-      <w:r>
-        <w:rPr>
-          <w:rStyle w:val="bodytype"/>
-          <w:rFonts w:ascii="Times" w:hAnsi="Times"/>
-          <w:sz w:val="20"/>
-          <w:szCs w:val="20"/>
-        </w:rPr>
-        <w:t>has</w:t>
-      </w:r>
-      <w:proofErr w:type="gramEnd"/>
-      <w:r>
-        <w:rPr>
-          <w:rStyle w:val="bodytype"/>
-          <w:rFonts w:ascii="Times" w:hAnsi="Times"/>
-          <w:sz w:val="20"/>
-          <w:szCs w:val="20"/>
-        </w:rPr>
-        <w:t xml:space="preserve"> a column measurement of 3.25 inches (82.5 millimeters / 19.5 picas). </w:t>
+        <w:t xml:space="preserve"> has a column measurement of 3.25 inches (82.5 millimeters / 19.5 picas). </w:t>
       </w:r>
     </w:p>
     <w:p>
@@ -4492,7 +4393,6 @@
         </w:rPr>
       </w:pPr>
       <w:r>
-        <w:lastRenderedPageBreak/>
         <w:t>Resolution</w:t>
       </w:r>
       <w:r>
@@ -4579,7 +4479,6 @@
           <w:szCs w:val="20"/>
         </w:rPr>
       </w:pPr>
-      <w:proofErr w:type="gramStart"/>
       <w:r>
         <w:rPr>
           <w:rStyle w:val="bodytype"/>
@@ -4596,9 +4495,8 @@
           <w:sz w:val="20"/>
           <w:szCs w:val="20"/>
         </w:rPr>
-        <w:t>n order to</w:t>
-      </w:r>
-      <w:proofErr w:type="gramEnd"/>
+        <w:t xml:space="preserve">n order to preserve the figures’ integrity across multiple </w:t>
+      </w:r>
       <w:r>
         <w:rPr>
           <w:rStyle w:val="bodytype"/>
@@ -4606,7 +4504,7 @@
           <w:sz w:val="20"/>
           <w:szCs w:val="20"/>
         </w:rPr>
-        <w:t xml:space="preserve"> preserve the figures’ integrity across multiple </w:t>
+        <w:t xml:space="preserve">computer </w:t>
       </w:r>
       <w:r>
         <w:rPr>
@@ -4615,36 +4513,7 @@
           <w:sz w:val="20"/>
           <w:szCs w:val="20"/>
         </w:rPr>
-        <w:t xml:space="preserve">computer </w:t>
-      </w:r>
-      <w:r>
-        <w:rPr>
-          <w:rStyle w:val="bodytype"/>
-          <w:rFonts w:ascii="Times" w:hAnsi="Times"/>
-          <w:sz w:val="20"/>
-          <w:szCs w:val="20"/>
-        </w:rPr>
-        <w:t xml:space="preserve">platforms, we accept files in the following formats: .EPS/.PDF/.PS. All fonts must be </w:t>
-      </w:r>
-      <w:proofErr w:type="gramStart"/>
-      <w:r>
-        <w:rPr>
-          <w:rStyle w:val="bodytype"/>
-          <w:rFonts w:ascii="Times" w:hAnsi="Times"/>
-          <w:sz w:val="20"/>
-          <w:szCs w:val="20"/>
-        </w:rPr>
-        <w:t>embedded</w:t>
-      </w:r>
-      <w:proofErr w:type="gramEnd"/>
-      <w:r>
-        <w:rPr>
-          <w:rStyle w:val="bodytype"/>
-          <w:rFonts w:ascii="Times" w:hAnsi="Times"/>
-          <w:sz w:val="20"/>
-          <w:szCs w:val="20"/>
-        </w:rPr>
-        <w:t xml:space="preserve"> or text converted to outlines in order to achieve the best-quality results.</w:t>
+        <w:t>platforms, we accept files in the following formats: .EPS/.PDF/.PS. All fonts must be embedded or text converted to outlines in order to achieve the best-quality results.</w:t>
       </w:r>
     </w:p>
     <w:p>
@@ -5010,10 +4879,10 @@
             <v:path o:extrusionok="f" gradientshapeok="t" o:connecttype="rect"/>
             <o:lock v:ext="edit" aspectratio="t"/>
           </v:shapetype>
-          <v:shape id="_x0000_i1025" type="#_x0000_t75" style="width:5.25pt;height:6.75pt" o:ole="" fillcolor="window">
+          <v:shape id="_x0000_i1025" type="#_x0000_t75" style="width:5.4pt;height:6.6pt" o:ole="" fillcolor="window">
             <v:imagedata r:id="rId12" o:title=""/>
           </v:shape>
-          <o:OLEObject Type="Embed" ProgID="Equation.3" ShapeID="_x0000_i1025" DrawAspect="Content" ObjectID="_1669013105" r:id="rId13"/>
+          <o:OLEObject Type="Embed" ProgID="Equation.3" ShapeID="_x0000_i1025" DrawAspect="Content" ObjectID="_1669056766" r:id="rId13"/>
         </w:object>
       </w:r>
       <w:r>
@@ -5032,7 +4901,11 @@
         <w:t>1</w:t>
       </w:r>
       <w:r>
-        <w:t xml:space="preserve">),” not just “A/m.” Do not label axes with a ratio of quantities and units. For example, write “Temperature (K),” not “Temperature/K.” </w:t>
+        <w:t xml:space="preserve">),” not just “A/m.” Do not label axes with a ratio of </w:t>
+      </w:r>
+      <w:r>
+        <w:lastRenderedPageBreak/>
+        <w:t xml:space="preserve">quantities and units. For example, write “Temperature (K),” not “Temperature/K.” </w:t>
       </w:r>
     </w:p>
     <w:p>
@@ -5087,23 +4960,7 @@
           <w:rFonts w:ascii="Times" w:hAnsi="Times" w:cs="Verdana"/>
           <w:color w:val="000000"/>
         </w:rPr>
-        <w:t xml:space="preserve">Multipart figures should be combined and labeled before final submission. Labels should appear centered below each subfigure in </w:t>
-      </w:r>
-      <w:proofErr w:type="gramStart"/>
-      <w:r>
-        <w:rPr>
-          <w:rFonts w:ascii="Times" w:hAnsi="Times" w:cs="Verdana"/>
-          <w:color w:val="000000"/>
-        </w:rPr>
-        <w:t>8 point</w:t>
-      </w:r>
-      <w:proofErr w:type="gramEnd"/>
-      <w:r>
-        <w:rPr>
-          <w:rFonts w:ascii="Times" w:hAnsi="Times" w:cs="Verdana"/>
-          <w:color w:val="000000"/>
-        </w:rPr>
-        <w:t xml:space="preserve"> Times New Roman font in the format of (a) (b) (c). </w:t>
+        <w:t xml:space="preserve">Multipart figures should be combined and labeled before final submission. Labels should appear centered below each subfigure in 8 point Times New Roman font in the format of (a) (b) (c). </w:t>
       </w:r>
     </w:p>
     <w:p>
@@ -5522,11 +5379,7 @@
         <w:br/>
       </w:r>
       <w:r>
-        <w:t xml:space="preserve">you do not need to position figures and tables at the top and bottom of each column. In fact, all figures, figure captions, and tables can be placed at the end of your paper. In addition to, or even in lieu of submitting figures within your final manuscript, figures should be submitted individually, separate from the </w:t>
-      </w:r>
-      <w:r>
-        <w:lastRenderedPageBreak/>
-        <w:t xml:space="preserve">manuscript in one of the file formats listed above in </w:t>
+        <w:t xml:space="preserve">you do not need to position figures and tables at the top and bottom of each column. In fact, all figures, figure captions, and tables can be placed at the end of your paper. In addition to, or even in lieu of submitting figures within your final manuscript, figures should be submitted individually, separate from the manuscript in one of the file formats listed above in </w:t>
       </w:r>
       <w:r>
         <w:t>section VI-J</w:t>
@@ -5535,18 +5388,10 @@
         <w:t>. Place figure captions below the figures; place table titles above the tables. Please do not include ca</w:t>
       </w:r>
       <w:r>
-        <w:t xml:space="preserve">ptions as part of the </w:t>
-      </w:r>
-      <w:proofErr w:type="gramStart"/>
-      <w:r>
-        <w:t xml:space="preserve">figures, </w:t>
-      </w:r>
-      <w:r>
-        <w:t>or</w:t>
-      </w:r>
-      <w:proofErr w:type="gramEnd"/>
-      <w:r>
-        <w:t xml:space="preserve"> put them in “text boxes” linked to the figures. Also, do not place borders around the outside of your figures.</w:t>
+        <w:t xml:space="preserve">ptions as part of the figures, </w:t>
+      </w:r>
+      <w:r>
+        <w:t>or put them in “text boxes” linked to the figures. Also, do not place borders around the outside of your figures.</w:t>
       </w:r>
     </w:p>
     <w:p>
@@ -5863,11 +5708,19 @@
           <w:bCs/>
           <w:iCs/>
         </w:rPr>
-        <w:t xml:space="preserve">se them all; use </w:t>
+        <w:t xml:space="preserve">se </w:t>
       </w:r>
       <w:r>
         <w:rPr>
           <w:bCs/>
+          <w:iCs/>
+        </w:rPr>
+        <w:lastRenderedPageBreak/>
+        <w:t xml:space="preserve">them all; use </w:t>
+      </w:r>
+      <w:r>
+        <w:rPr>
+          <w:bCs/>
           <w:i/>
           <w:iCs/>
         </w:rPr>
@@ -5962,14 +5815,7 @@
           <w:bCs/>
           <w:iCs/>
         </w:rPr>
-        <w:t xml:space="preserve">Do not combine references. There must be only one reference with each number. If there is a URL included with the print reference, it can be </w:t>
-      </w:r>
-      <w:r>
-        <w:rPr>
-          <w:bCs/>
-          <w:iCs/>
-        </w:rPr>
-        <w:t>included at the end of the</w:t>
+        <w:t>Do not combine references. There must be only one reference with each number. If there is a URL included with the print reference, it can be included at the end of the</w:t>
       </w:r>
       <w:r>
         <w:rPr>
@@ -6289,7 +6135,7 @@
           <w:color w:val="000000"/>
         </w:rPr>
       </w:pPr>
-      <w:bookmarkStart w:id="5" w:name="_Ref57825397"/>
+      <w:bookmarkStart w:id="6" w:name="_Ref57825397"/>
       <w:proofErr w:type="spellStart"/>
       <w:r>
         <w:rPr>
@@ -6386,13 +6232,27 @@
         <w:rPr>
           <w:color w:val="000000"/>
         </w:rPr>
-        <w:t xml:space="preserve"> Guo and Xia Hu, “</w:t>
+        <w:t xml:space="preserve"> </w:t>
       </w:r>
       <w:proofErr w:type="spellStart"/>
       <w:r>
         <w:rPr>
           <w:color w:val="000000"/>
         </w:rPr>
+        <w:t>Guo</w:t>
+      </w:r>
+      <w:proofErr w:type="spellEnd"/>
+      <w:r>
+        <w:rPr>
+          <w:color w:val="000000"/>
+        </w:rPr>
+        <w:t xml:space="preserve"> and Xia Hu, “</w:t>
+      </w:r>
+      <w:proofErr w:type="spellStart"/>
+      <w:r>
+        <w:rPr>
+          <w:color w:val="000000"/>
+        </w:rPr>
         <w:t>RLCard</w:t>
       </w:r>
       <w:proofErr w:type="spellEnd"/>
@@ -6420,7 +6280,7 @@
         </w:rPr>
         <w:t>arXiv:1910.04376.</w:t>
       </w:r>
-      <w:bookmarkEnd w:id="5"/>
+      <w:bookmarkEnd w:id="6"/>
     </w:p>
     <w:p>
       <w:pPr>
@@ -6438,7 +6298,7 @@
           <w:color w:val="000000"/>
         </w:rPr>
       </w:pPr>
-      <w:bookmarkStart w:id="6" w:name="_Ref57825750"/>
+      <w:bookmarkStart w:id="7" w:name="_Ref57825750"/>
       <w:r>
         <w:rPr>
           <w:color w:val="000000"/>
@@ -6569,7 +6429,7 @@
         </w:rPr>
         <w:t>rXiv:1207.1411</w:t>
       </w:r>
-      <w:bookmarkEnd w:id="6"/>
+      <w:bookmarkEnd w:id="7"/>
     </w:p>
     <w:p>
       <w:pPr>
@@ -6587,7 +6447,7 @@
           <w:color w:val="000000"/>
         </w:rPr>
       </w:pPr>
-      <w:bookmarkStart w:id="7" w:name="_Ref57829342"/>
+      <w:bookmarkStart w:id="8" w:name="_Ref57829342"/>
       <w:r>
         <w:rPr>
           <w:color w:val="000000"/>
@@ -6622,7 +6482,7 @@
           <w:t>https://github.com/datamllab/rlcard</w:t>
         </w:r>
       </w:hyperlink>
-      <w:bookmarkEnd w:id="7"/>
+      <w:bookmarkEnd w:id="8"/>
     </w:p>
     <w:p>
       <w:pPr>
@@ -6640,7 +6500,7 @@
           <w:color w:val="000000"/>
         </w:rPr>
       </w:pPr>
-      <w:bookmarkStart w:id="8" w:name="_Ref57829804"/>
+      <w:bookmarkStart w:id="9" w:name="_Ref57829804"/>
       <w:r>
         <w:rPr>
           <w:color w:val="000000"/>
@@ -6743,7 +6603,7 @@
         </w:rPr>
         <w:t>2015.</w:t>
       </w:r>
-      <w:bookmarkEnd w:id="8"/>
+      <w:bookmarkEnd w:id="9"/>
     </w:p>
     <w:p>
       <w:pPr>
@@ -7401,6 +7261,7 @@
         <w:pStyle w:val="References"/>
       </w:pPr>
       <w:r>
+        <w:lastRenderedPageBreak/>
         <w:t xml:space="preserve">E. H. Miller, “A note on reflector arrays,” </w:t>
       </w:r>
       <w:r>
@@ -7587,7 +7448,6 @@
         <w:pStyle w:val="References"/>
       </w:pPr>
       <w:r>
-        <w:lastRenderedPageBreak/>
         <w:t xml:space="preserve">J. H. Davis and J. R. </w:t>
       </w:r>
       <w:proofErr w:type="spellStart"/>
@@ -9377,6 +9237,7 @@
         <w:rPr>
           <w:spacing w:val="-1"/>
         </w:rPr>
+        <w:lastRenderedPageBreak/>
         <w:t>Meeti</w:t>
       </w:r>
       <w:r>
@@ -12978,6 +12839,7 @@
         <w:pStyle w:val="References"/>
       </w:pPr>
       <w:r>
+        <w:lastRenderedPageBreak/>
         <w:t>N. Kawasaki, “Parametric study of thermal and chemical nonequilibrium nozzle flow,” M.S. thesis, Dept. Electron.</w:t>
       </w:r>
       <w:r>
@@ -13138,7 +13000,6 @@
         <w:pStyle w:val="References"/>
       </w:pPr>
       <w:r>
-        <w:lastRenderedPageBreak/>
         <w:t>B. Smith, “An approach to graphs of linear forms,” unpublished.</w:t>
       </w:r>
     </w:p>
@@ -13606,7 +13467,7 @@
       <w:r>
         <w:rPr>
           <w:noProof/>
-          <w:lang w:val="en-AU" w:eastAsia="en-AU"/>
+          <w:lang w:val="hu-HU" w:eastAsia="hu-HU"/>
         </w:rPr>
         <w:drawing>
           <wp:anchor distT="0" distB="0" distL="114300" distR="114300" simplePos="0" relativeHeight="251657728" behindDoc="0" locked="0" layoutInCell="1" allowOverlap="1" wp14:anchorId="20118BA7" wp14:editId="5C275098">
@@ -13772,99 +13633,100 @@
           <w:sz w:val="20"/>
           <w:szCs w:val="20"/>
         </w:rPr>
-        <w:t xml:space="preserve">The second paragraph uses the pronoun of the person (he or she) and not the author’s last name. It lists military and work experience, including summer and fellowship jobs. Job titles are capitalized. The current job must have a location; previous positions may be listed without one. Information concerning previous publications may be included. Try not to list more than three books or published articles. The format for listing publishers of a book within the biography is: title of book (publisher name, year) </w:t>
-      </w:r>
-      <w:proofErr w:type="gramStart"/>
+        <w:t xml:space="preserve">The second paragraph uses the pronoun of the person (he or she) and not the author’s last name. It lists military and work experience, including summer and fellowship jobs. Job titles are capitalized. The current job must have a location; previous positions may be listed without one. Information concerning previous publications may be included. Try not to list more than </w:t>
+      </w:r>
       <w:r>
         <w:rPr>
           <w:sz w:val="20"/>
           <w:szCs w:val="20"/>
         </w:rPr>
-        <w:t>similar to</w:t>
-      </w:r>
-      <w:proofErr w:type="gramEnd"/>
-      <w:r>
+        <w:lastRenderedPageBreak/>
+        <w:t>three books or published articles. The format for listing publishers of a book within the biography is: title of book (publisher name, year) similar to a reference. Current and previous research interests end the paragraph.</w:t>
+      </w:r>
+    </w:p>
+    <w:p>
+      <w:pPr>
+        <w:pStyle w:val="FigureCaption"/>
         <w:rPr>
           <w:sz w:val="20"/>
           <w:szCs w:val="20"/>
         </w:rPr>
-        <w:t xml:space="preserve"> a reference. Current and previous research interests end the paragraph.</w:t>
-      </w:r>
-    </w:p>
-    <w:p>
-      <w:pPr>
-        <w:pStyle w:val="FigureCaption"/>
+      </w:pPr>
+      <w:r>
         <w:rPr>
           <w:sz w:val="20"/>
           <w:szCs w:val="20"/>
         </w:rPr>
-      </w:pPr>
+        <w:tab/>
+        <w:t xml:space="preserve">The third paragraph begins with the author’s title and last name (e.g., Dr. Smith, Prof. Jones, Mr. </w:t>
+      </w:r>
+      <w:proofErr w:type="spellStart"/>
       <w:r>
         <w:rPr>
           <w:sz w:val="20"/>
           <w:szCs w:val="20"/>
         </w:rPr>
-        <w:tab/>
-        <w:t xml:space="preserve">The third paragraph begins with the author’s title and last name (e.g., Dr. Smith, Prof. Jones, Mr. </w:t>
-      </w:r>
-      <w:proofErr w:type="spellStart"/>
+        <w:t>Kajor</w:t>
+      </w:r>
+      <w:proofErr w:type="spellEnd"/>
       <w:r>
         <w:rPr>
           <w:sz w:val="20"/>
           <w:szCs w:val="20"/>
         </w:rPr>
-        <w:t>Kajor</w:t>
-      </w:r>
-      <w:proofErr w:type="spellEnd"/>
+        <w:t xml:space="preserve">, Ms. Hunter). List any memberships in professional societies other than the IEEE. Finally, list any awards and work for IEEE committees and publications.  If a photograph is provided, </w:t>
+      </w:r>
       <w:r>
         <w:rPr>
           <w:sz w:val="20"/>
           <w:szCs w:val="20"/>
         </w:rPr>
-        <w:t xml:space="preserve">, Ms. Hunter). List any memberships in professional societies other than the IEEE. Finally, list any awards and work for IEEE committees and publications.  If a photograph is provided, </w:t>
+        <w:t xml:space="preserve">it </w:t>
       </w:r>
       <w:r>
         <w:rPr>
           <w:sz w:val="20"/>
           <w:szCs w:val="20"/>
         </w:rPr>
-        <w:t xml:space="preserve">it </w:t>
+        <w:t xml:space="preserve">should be of good quality, </w:t>
       </w:r>
       <w:r>
         <w:rPr>
           <w:sz w:val="20"/>
           <w:szCs w:val="20"/>
         </w:rPr>
-        <w:t xml:space="preserve">should be of good quality, </w:t>
+        <w:t>and</w:t>
       </w:r>
       <w:r>
         <w:rPr>
           <w:sz w:val="20"/>
           <w:szCs w:val="20"/>
         </w:rPr>
-        <w:t>and</w:t>
+        <w:t xml:space="preserve"> professional-looking. </w:t>
       </w:r>
       <w:r>
         <w:rPr>
           <w:sz w:val="20"/>
           <w:szCs w:val="20"/>
         </w:rPr>
-        <w:t xml:space="preserve"> professional-looking. </w:t>
+        <w:t>Following are two examples of an author’s biograph</w:t>
       </w:r>
       <w:r>
         <w:rPr>
           <w:sz w:val="20"/>
           <w:szCs w:val="20"/>
         </w:rPr>
-        <w:t>Following are two examples of an author’s biograph</w:t>
-      </w:r>
-      <w:r>
+        <w:t>y.</w:t>
+      </w:r>
+    </w:p>
+    <w:p>
+      <w:pPr>
+        <w:pStyle w:val="FigureCaption"/>
         <w:rPr>
           <w:sz w:val="20"/>
           <w:szCs w:val="20"/>
         </w:rPr>
-        <w:t>y.</w:t>
-      </w:r>
+      </w:pPr>
     </w:p>
     <w:p>
       <w:pPr>
@@ -13901,15 +13763,6 @@
           <w:szCs w:val="20"/>
         </w:rPr>
       </w:pPr>
-    </w:p>
-    <w:p>
-      <w:pPr>
-        <w:pStyle w:val="FigureCaption"/>
-        <w:rPr>
-          <w:sz w:val="20"/>
-          <w:szCs w:val="20"/>
-        </w:rPr>
-      </w:pPr>
       <w:r>
         <w:rPr>
           <w:b/>
@@ -13926,7 +13779,7 @@
       <w:r>
         <w:rPr>
           <w:noProof/>
-          <w:lang w:val="en-AU" w:eastAsia="en-AU"/>
+          <w:lang w:val="hu-HU" w:eastAsia="hu-HU"/>
         </w:rPr>
         <w:drawing>
           <wp:anchor distT="0" distB="0" distL="114300" distR="114300" simplePos="0" relativeHeight="251658752" behindDoc="0" locked="0" layoutInCell="1" allowOverlap="1" wp14:anchorId="6B4BC9A2" wp14:editId="558333B4">
@@ -14307,8 +14160,9 @@
       <w:r>
         <w:rPr>
           <w:noProof/>
-          <w:lang w:val="en-AU" w:eastAsia="en-AU"/>
-        </w:rPr>
+          <w:lang w:val="hu-HU" w:eastAsia="hu-HU"/>
+        </w:rPr>
+        <w:lastRenderedPageBreak/>
         <w:drawing>
           <wp:anchor distT="0" distB="118745" distL="114300" distR="114300" simplePos="0" relativeHeight="251659776" behindDoc="0" locked="0" layoutInCell="1" allowOverlap="1" wp14:anchorId="256350F1" wp14:editId="6E24EB24">
             <wp:simplePos x="0" y="0"/>
@@ -14475,14 +14329,7 @@
         <w:rPr>
           <w:rFonts w:ascii="Times-Roman" w:hAnsi="Times-Roman" w:cs="Times-Roman"/>
         </w:rPr>
-        <w:t xml:space="preserve">Mr. Author’s awards and honors include the Frew Fellowship (Australian Academy of Science), the I. I. Rabi Prize (APS), the European Frequency and Time Forum Award, the Carl Zeiss </w:t>
-      </w:r>
-      <w:r>
-        <w:rPr>
-          <w:rFonts w:ascii="Times-Roman" w:hAnsi="Times-Roman" w:cs="Times-Roman"/>
-        </w:rPr>
-        <w:lastRenderedPageBreak/>
-        <w:t>Research Award, the William F. Meggers Award and the Adolph Lomb Medal (OSA).</w:t>
+        <w:t>Mr. Author’s awards and honors include the Frew Fellowship (Australian Academy of Science), the I. I. Rabi Prize (APS), the European Frequency and Time Forum Award, the Carl Zeiss Research Award, the William F. Meggers Award and the Adolph Lomb Medal (OSA).</w:t>
       </w:r>
     </w:p>
     <w:p>
@@ -14525,7 +14372,7 @@
 </file>
 
 <file path=word/endnotes.xml><?xml version="1.0" encoding="utf-8"?>
-<w:endnotes xmlns:wpc="http://schemas.microsoft.com/office/word/2010/wordprocessingCanvas" xmlns:cx="http://schemas.microsoft.com/office/drawing/2014/chartex" xmlns:cx1="http://schemas.microsoft.com/office/drawing/2015/9/8/chartex" xmlns:cx2="http://schemas.microsoft.com/office/drawing/2015/10/21/chartex" xmlns:cx3="http://schemas.microsoft.com/office/drawing/2016/5/9/chartex" xmlns:cx4="http://schemas.microsoft.com/office/drawing/2016/5/10/chartex" xmlns:cx5="http://schemas.microsoft.com/office/drawing/2016/5/11/chartex" xmlns:cx6="http://schemas.microsoft.com/office/drawing/2016/5/12/chartex" xmlns:cx7="http://schemas.microsoft.com/office/drawing/2016/5/13/chartex" xmlns:cx8="http://schemas.microsoft.com/office/drawing/2016/5/14/chartex" xmlns:mc="http://schemas.openxmlformats.org/markup-compatibility/2006" xmlns:aink="http://schemas.microsoft.com/office/drawing/2016/ink" xmlns:am3d="http://schemas.microsoft.com/office/drawing/2017/model3d" xmlns:o="urn:schemas-microsoft-com:office:office" xmlns:r="http://schemas.openxmlformats.org/officeDocument/2006/relationships" xmlns:m="http://schemas.openxmlformats.org/officeDocument/2006/math" xmlns:v="urn:schemas-microsoft-com:vml" xmlns:wp14="http://schemas.microsoft.com/office/word/2010/wordprocessingDrawing" xmlns:wp="http://schemas.openxmlformats.org/drawingml/2006/wordprocessingDrawing" xmlns:w10="urn:schemas-microsoft-com:office:word" xmlns:w="http://schemas.openxmlformats.org/wordprocessingml/2006/main" xmlns:w14="http://schemas.microsoft.com/office/word/2010/wordml" xmlns:w15="http://schemas.microsoft.com/office/word/2012/wordml" xmlns:w16cex="http://schemas.microsoft.com/office/word/2018/wordml/cex" xmlns:w16cid="http://schemas.microsoft.com/office/word/2016/wordml/cid" xmlns:w16="http://schemas.microsoft.com/office/word/2018/wordml" xmlns:w16se="http://schemas.microsoft.com/office/word/2015/wordml/symex" xmlns:wpg="http://schemas.microsoft.com/office/word/2010/wordprocessingGroup" xmlns:wpi="http://schemas.microsoft.com/office/word/2010/wordprocessingInk" xmlns:wne="http://schemas.microsoft.com/office/word/2006/wordml" xmlns:wps="http://schemas.microsoft.com/office/word/2010/wordprocessingShape" mc:Ignorable="w14 w15 w16se w16cid w16 w16cex wp14">
+<w:endnotes xmlns:wpc="http://schemas.microsoft.com/office/word/2010/wordprocessingCanvas" xmlns:cx="http://schemas.microsoft.com/office/drawing/2014/chartex" xmlns:mc="http://schemas.openxmlformats.org/markup-compatibility/2006" xmlns:o="urn:schemas-microsoft-com:office:office" xmlns:r="http://schemas.openxmlformats.org/officeDocument/2006/relationships" xmlns:m="http://schemas.openxmlformats.org/officeDocument/2006/math" xmlns:v="urn:schemas-microsoft-com:vml" xmlns:wp14="http://schemas.microsoft.com/office/word/2010/wordprocessingDrawing" xmlns:wp="http://schemas.openxmlformats.org/drawingml/2006/wordprocessingDrawing" xmlns:w10="urn:schemas-microsoft-com:office:word" xmlns:w="http://schemas.openxmlformats.org/wordprocessingml/2006/main" xmlns:w14="http://schemas.microsoft.com/office/word/2010/wordml" xmlns:w15="http://schemas.microsoft.com/office/word/2012/wordml" xmlns:w16se="http://schemas.microsoft.com/office/word/2015/wordml/symex" xmlns:wpg="http://schemas.microsoft.com/office/word/2010/wordprocessingGroup" xmlns:wpi="http://schemas.microsoft.com/office/word/2010/wordprocessingInk" xmlns:wne="http://schemas.microsoft.com/office/word/2006/wordml" xmlns:wps="http://schemas.microsoft.com/office/word/2010/wordprocessingShape" mc:Ignorable="w14 w15 w16se wp14">
   <w:endnote w:type="separator" w:id="-1">
     <w:p>
       <w:r>
@@ -14544,7 +14391,7 @@
 </file>
 
 <file path=word/footnotes.xml><?xml version="1.0" encoding="utf-8"?>
-<w:footnotes xmlns:wpc="http://schemas.microsoft.com/office/word/2010/wordprocessingCanvas" xmlns:cx="http://schemas.microsoft.com/office/drawing/2014/chartex" xmlns:cx1="http://schemas.microsoft.com/office/drawing/2015/9/8/chartex" xmlns:cx2="http://schemas.microsoft.com/office/drawing/2015/10/21/chartex" xmlns:cx3="http://schemas.microsoft.com/office/drawing/2016/5/9/chartex" xmlns:cx4="http://schemas.microsoft.com/office/drawing/2016/5/10/chartex" xmlns:cx5="http://schemas.microsoft.com/office/drawing/2016/5/11/chartex" xmlns:cx6="http://schemas.microsoft.com/office/drawing/2016/5/12/chartex" xmlns:cx7="http://schemas.microsoft.com/office/drawing/2016/5/13/chartex" xmlns:cx8="http://schemas.microsoft.com/office/drawing/2016/5/14/chartex" xmlns:mc="http://schemas.openxmlformats.org/markup-compatibility/2006" xmlns:aink="http://schemas.microsoft.com/office/drawing/2016/ink" xmlns:am3d="http://schemas.microsoft.com/office/drawing/2017/model3d" xmlns:o="urn:schemas-microsoft-com:office:office" xmlns:r="http://schemas.openxmlformats.org/officeDocument/2006/relationships" xmlns:m="http://schemas.openxmlformats.org/officeDocument/2006/math" xmlns:v="urn:schemas-microsoft-com:vml" xmlns:wp14="http://schemas.microsoft.com/office/word/2010/wordprocessingDrawing" xmlns:wp="http://schemas.openxmlformats.org/drawingml/2006/wordprocessingDrawing" xmlns:w10="urn:schemas-microsoft-com:office:word" xmlns:w="http://schemas.openxmlformats.org/wordprocessingml/2006/main" xmlns:w14="http://schemas.microsoft.com/office/word/2010/wordml" xmlns:w15="http://schemas.microsoft.com/office/word/2012/wordml" xmlns:w16cex="http://schemas.microsoft.com/office/word/2018/wordml/cex" xmlns:w16cid="http://schemas.microsoft.com/office/word/2016/wordml/cid" xmlns:w16="http://schemas.microsoft.com/office/word/2018/wordml" xmlns:w16se="http://schemas.microsoft.com/office/word/2015/wordml/symex" xmlns:wpg="http://schemas.microsoft.com/office/word/2010/wordprocessingGroup" xmlns:wpi="http://schemas.microsoft.com/office/word/2010/wordprocessingInk" xmlns:wne="http://schemas.microsoft.com/office/word/2006/wordml" xmlns:wps="http://schemas.microsoft.com/office/word/2010/wordprocessingShape" mc:Ignorable="w14 w15 w16se w16cid w16 w16cex wp14">
+<w:footnotes xmlns:wpc="http://schemas.microsoft.com/office/word/2010/wordprocessingCanvas" xmlns:cx="http://schemas.microsoft.com/office/drawing/2014/chartex" xmlns:mc="http://schemas.openxmlformats.org/markup-compatibility/2006" xmlns:o="urn:schemas-microsoft-com:office:office" xmlns:r="http://schemas.openxmlformats.org/officeDocument/2006/relationships" xmlns:m="http://schemas.openxmlformats.org/officeDocument/2006/math" xmlns:v="urn:schemas-microsoft-com:vml" xmlns:wp14="http://schemas.microsoft.com/office/word/2010/wordprocessingDrawing" xmlns:wp="http://schemas.openxmlformats.org/drawingml/2006/wordprocessingDrawing" xmlns:w10="urn:schemas-microsoft-com:office:word" xmlns:w="http://schemas.openxmlformats.org/wordprocessingml/2006/main" xmlns:w14="http://schemas.microsoft.com/office/word/2010/wordml" xmlns:w15="http://schemas.microsoft.com/office/word/2012/wordml" xmlns:w16se="http://schemas.microsoft.com/office/word/2015/wordml/symex" xmlns:wpg="http://schemas.microsoft.com/office/word/2010/wordprocessingGroup" xmlns:wpi="http://schemas.microsoft.com/office/word/2010/wordprocessingInk" xmlns:wne="http://schemas.microsoft.com/office/word/2006/wordml" xmlns:wps="http://schemas.microsoft.com/office/word/2010/wordprocessingShape" mc:Ignorable="w14 w15 w16se wp14">
   <w:footnote w:type="separator" w:id="-1">
     <w:p/>
   </w:footnote>
@@ -14569,7 +14416,7 @@
 </file>
 
 <file path=word/header1.xml><?xml version="1.0" encoding="utf-8"?>
-<w:hdr xmlns:wpc="http://schemas.microsoft.com/office/word/2010/wordprocessingCanvas" xmlns:cx="http://schemas.microsoft.com/office/drawing/2014/chartex" xmlns:cx1="http://schemas.microsoft.com/office/drawing/2015/9/8/chartex" xmlns:cx2="http://schemas.microsoft.com/office/drawing/2015/10/21/chartex" xmlns:cx3="http://schemas.microsoft.com/office/drawing/2016/5/9/chartex" xmlns:cx4="http://schemas.microsoft.com/office/drawing/2016/5/10/chartex" xmlns:cx5="http://schemas.microsoft.com/office/drawing/2016/5/11/chartex" xmlns:cx6="http://schemas.microsoft.com/office/drawing/2016/5/12/chartex" xmlns:cx7="http://schemas.microsoft.com/office/drawing/2016/5/13/chartex" xmlns:cx8="http://schemas.microsoft.com/office/drawing/2016/5/14/chartex" xmlns:mc="http://schemas.openxmlformats.org/markup-compatibility/2006" xmlns:aink="http://schemas.microsoft.com/office/drawing/2016/ink" xmlns:am3d="http://schemas.microsoft.com/office/drawing/2017/model3d" xmlns:o="urn:schemas-microsoft-com:office:office" xmlns:r="http://schemas.openxmlformats.org/officeDocument/2006/relationships" xmlns:m="http://schemas.openxmlformats.org/officeDocument/2006/math" xmlns:v="urn:schemas-microsoft-com:vml" xmlns:wp14="http://schemas.microsoft.com/office/word/2010/wordprocessingDrawing" xmlns:wp="http://schemas.openxmlformats.org/drawingml/2006/wordprocessingDrawing" xmlns:w10="urn:schemas-microsoft-com:office:word" xmlns:w="http://schemas.openxmlformats.org/wordprocessingml/2006/main" xmlns:w14="http://schemas.microsoft.com/office/word/2010/wordml" xmlns:w15="http://schemas.microsoft.com/office/word/2012/wordml" xmlns:w16cex="http://schemas.microsoft.com/office/word/2018/wordml/cex" xmlns:w16cid="http://schemas.microsoft.com/office/word/2016/wordml/cid" xmlns:w16="http://schemas.microsoft.com/office/word/2018/wordml" xmlns:w16se="http://schemas.microsoft.com/office/word/2015/wordml/symex" xmlns:wpg="http://schemas.microsoft.com/office/word/2010/wordprocessingGroup" xmlns:wpi="http://schemas.microsoft.com/office/word/2010/wordprocessingInk" xmlns:wne="http://schemas.microsoft.com/office/word/2006/wordml" xmlns:wps="http://schemas.microsoft.com/office/word/2010/wordprocessingShape" mc:Ignorable="w14 w15 w16se w16cid w16 w16cex wp14">
+<w:hdr xmlns:wpc="http://schemas.microsoft.com/office/word/2010/wordprocessingCanvas" xmlns:cx="http://schemas.microsoft.com/office/drawing/2014/chartex" xmlns:mc="http://schemas.openxmlformats.org/markup-compatibility/2006" xmlns:o="urn:schemas-microsoft-com:office:office" xmlns:r="http://schemas.openxmlformats.org/officeDocument/2006/relationships" xmlns:m="http://schemas.openxmlformats.org/officeDocument/2006/math" xmlns:v="urn:schemas-microsoft-com:vml" xmlns:wp14="http://schemas.microsoft.com/office/word/2010/wordprocessingDrawing" xmlns:wp="http://schemas.openxmlformats.org/drawingml/2006/wordprocessingDrawing" xmlns:w10="urn:schemas-microsoft-com:office:word" xmlns:w="http://schemas.openxmlformats.org/wordprocessingml/2006/main" xmlns:w14="http://schemas.microsoft.com/office/word/2010/wordml" xmlns:w15="http://schemas.microsoft.com/office/word/2012/wordml" xmlns:w16se="http://schemas.microsoft.com/office/word/2015/wordml/symex" xmlns:wpg="http://schemas.microsoft.com/office/word/2010/wordprocessingGroup" xmlns:wpi="http://schemas.microsoft.com/office/word/2010/wordprocessingInk" xmlns:wne="http://schemas.microsoft.com/office/word/2006/wordml" xmlns:wps="http://schemas.microsoft.com/office/word/2010/wordprocessingShape" mc:Ignorable="w14 w15 w16se wp14">
   <w:p>
     <w:pPr>
       <w:framePr w:wrap="auto" w:vAnchor="text" w:hAnchor="margin" w:xAlign="right" w:y="1"/>
@@ -14587,7 +14434,7 @@
       <w:rPr>
         <w:noProof/>
       </w:rPr>
-      <w:t>1</w:t>
+      <w:t>3</w:t>
     </w:r>
     <w:r>
       <w:fldChar w:fldCharType="end"/>
@@ -14602,7 +14449,7 @@
 </file>
 
 <file path=word/numbering.xml><?xml version="1.0" encoding="utf-8"?>
-<w:numbering xmlns:wpc="http://schemas.microsoft.com/office/word/2010/wordprocessingCanvas" xmlns:cx="http://schemas.microsoft.com/office/drawing/2014/chartex" xmlns:cx1="http://schemas.microsoft.com/office/drawing/2015/9/8/chartex" xmlns:cx2="http://schemas.microsoft.com/office/drawing/2015/10/21/chartex" xmlns:cx3="http://schemas.microsoft.com/office/drawing/2016/5/9/chartex" xmlns:cx4="http://schemas.microsoft.com/office/drawing/2016/5/10/chartex" xmlns:cx5="http://schemas.microsoft.com/office/drawing/2016/5/11/chartex" xmlns:cx6="http://schemas.microsoft.com/office/drawing/2016/5/12/chartex" xmlns:cx7="http://schemas.microsoft.com/office/drawing/2016/5/13/chartex" xmlns:cx8="http://schemas.microsoft.com/office/drawing/2016/5/14/chartex" xmlns:mc="http://schemas.openxmlformats.org/markup-compatibility/2006" xmlns:aink="http://schemas.microsoft.com/office/drawing/2016/ink" xmlns:am3d="http://schemas.microsoft.com/office/drawing/2017/model3d" xmlns:o="urn:schemas-microsoft-com:office:office" xmlns:r="http://schemas.openxmlformats.org/officeDocument/2006/relationships" xmlns:m="http://schemas.openxmlformats.org/officeDocument/2006/math" xmlns:v="urn:schemas-microsoft-com:vml" xmlns:wp14="http://schemas.microsoft.com/office/word/2010/wordprocessingDrawing" xmlns:wp="http://schemas.openxmlformats.org/drawingml/2006/wordprocessingDrawing" xmlns:w10="urn:schemas-microsoft-com:office:word" xmlns:w="http://schemas.openxmlformats.org/wordprocessingml/2006/main" xmlns:w14="http://schemas.microsoft.com/office/word/2010/wordml" xmlns:w15="http://schemas.microsoft.com/office/word/2012/wordml" xmlns:w16cex="http://schemas.microsoft.com/office/word/2018/wordml/cex" xmlns:w16cid="http://schemas.microsoft.com/office/word/2016/wordml/cid" xmlns:w16="http://schemas.microsoft.com/office/word/2018/wordml" xmlns:w16se="http://schemas.microsoft.com/office/word/2015/wordml/symex" xmlns:wpg="http://schemas.microsoft.com/office/word/2010/wordprocessingGroup" xmlns:wpi="http://schemas.microsoft.com/office/word/2010/wordprocessingInk" xmlns:wne="http://schemas.microsoft.com/office/word/2006/wordml" xmlns:wps="http://schemas.microsoft.com/office/word/2010/wordprocessingShape" mc:Ignorable="w14 w15 w16se w16cid w16 w16cex wp14">
+<w:numbering xmlns:wpc="http://schemas.microsoft.com/office/word/2010/wordprocessingCanvas" xmlns:cx="http://schemas.microsoft.com/office/drawing/2014/chartex" xmlns:mc="http://schemas.openxmlformats.org/markup-compatibility/2006" xmlns:o="urn:schemas-microsoft-com:office:office" xmlns:r="http://schemas.openxmlformats.org/officeDocument/2006/relationships" xmlns:m="http://schemas.openxmlformats.org/officeDocument/2006/math" xmlns:v="urn:schemas-microsoft-com:vml" xmlns:wp14="http://schemas.microsoft.com/office/word/2010/wordprocessingDrawing" xmlns:wp="http://schemas.openxmlformats.org/drawingml/2006/wordprocessingDrawing" xmlns:w10="urn:schemas-microsoft-com:office:word" xmlns:w="http://schemas.openxmlformats.org/wordprocessingml/2006/main" xmlns:w14="http://schemas.microsoft.com/office/word/2010/wordml" xmlns:w15="http://schemas.microsoft.com/office/word/2012/wordml" xmlns:w16se="http://schemas.microsoft.com/office/word/2015/wordml/symex" xmlns:wpg="http://schemas.microsoft.com/office/word/2010/wordprocessingGroup" xmlns:wpi="http://schemas.microsoft.com/office/word/2010/wordprocessingInk" xmlns:wne="http://schemas.microsoft.com/office/word/2006/wordml" xmlns:wps="http://schemas.microsoft.com/office/word/2010/wordprocessingShape" mc:Ignorable="w14 w15 w16se wp14">
   <w:abstractNum w:abstractNumId="0" w15:restartNumberingAfterBreak="0">
     <w:nsid w:val="FFFFFF1D"/>
     <w:multiLevelType w:val="multilevel"/>
@@ -16477,7 +16324,7 @@
 </file>
 
 <file path=word/styles.xml><?xml version="1.0" encoding="utf-8"?>
-<w:styles xmlns:mc="http://schemas.openxmlformats.org/markup-compatibility/2006" xmlns:r="http://schemas.openxmlformats.org/officeDocument/2006/relationships" xmlns:w="http://schemas.openxmlformats.org/wordprocessingml/2006/main" xmlns:w14="http://schemas.microsoft.com/office/word/2010/wordml" xmlns:w15="http://schemas.microsoft.com/office/word/2012/wordml" xmlns:w16cex="http://schemas.microsoft.com/office/word/2018/wordml/cex" xmlns:w16cid="http://schemas.microsoft.com/office/word/2016/wordml/cid" xmlns:w16="http://schemas.microsoft.com/office/word/2018/wordml" xmlns:w16se="http://schemas.microsoft.com/office/word/2015/wordml/symex" mc:Ignorable="w14 w15 w16se w16cid w16 w16cex">
+<w:styles xmlns:mc="http://schemas.openxmlformats.org/markup-compatibility/2006" xmlns:r="http://schemas.openxmlformats.org/officeDocument/2006/relationships" xmlns:w="http://schemas.openxmlformats.org/wordprocessingml/2006/main" xmlns:w14="http://schemas.microsoft.com/office/word/2010/wordml" xmlns:w15="http://schemas.microsoft.com/office/word/2012/wordml" xmlns:w16se="http://schemas.microsoft.com/office/word/2015/wordml/symex" mc:Ignorable="w14 w15 w16se">
   <w:docDefaults>
     <w:rPrDefault>
       <w:rPr>
@@ -16487,7 +16334,7 @@
     </w:rPrDefault>
     <w:pPrDefault/>
   </w:docDefaults>
-  <w:latentStyles w:defLockedState="0" w:defUIPriority="0" w:defSemiHidden="0" w:defUnhideWhenUsed="0" w:defQFormat="0" w:count="376">
+  <w:latentStyles w:defLockedState="0" w:defUIPriority="0" w:defSemiHidden="0" w:defUnhideWhenUsed="0" w:defQFormat="0" w:count="371">
     <w:lsdException w:name="Normal" w:qFormat="1"/>
     <w:lsdException w:name="heading 1" w:uiPriority="9" w:qFormat="1"/>
     <w:lsdException w:name="heading 2" w:uiPriority="9" w:qFormat="1"/>
@@ -16770,11 +16617,6 @@
     <w:lsdException w:name="List Table 5 Dark Accent 6" w:uiPriority="50"/>
     <w:lsdException w:name="List Table 6 Colorful Accent 6" w:uiPriority="51"/>
     <w:lsdException w:name="List Table 7 Colorful Accent 6" w:uiPriority="52"/>
-    <w:lsdException w:name="Mention" w:semiHidden="1" w:uiPriority="99" w:unhideWhenUsed="1"/>
-    <w:lsdException w:name="Smart Hyperlink" w:semiHidden="1" w:uiPriority="99" w:unhideWhenUsed="1"/>
-    <w:lsdException w:name="Hashtag" w:semiHidden="1" w:uiPriority="99" w:unhideWhenUsed="1"/>
-    <w:lsdException w:name="Unresolved Mention" w:semiHidden="1" w:uiPriority="99" w:unhideWhenUsed="1"/>
-    <w:lsdException w:name="Smart Link" w:semiHidden="1" w:uiPriority="99" w:unhideWhenUsed="1"/>
   </w:latentStyles>
   <w:style w:type="paragraph" w:default="1" w:styleId="Norml">
     <w:name w:val="Normal"/>
@@ -17483,7 +17325,7 @@
       <w:szCs w:val="18"/>
     </w:rPr>
   </w:style>
-  <w:style w:type="character" w:styleId="Feloldatlanmegemlts">
+  <w:style w:type="character" w:customStyle="1" w:styleId="UnresolvedMention">
     <w:name w:val="Unresolved Mention"/>
     <w:basedOn w:val="Bekezdsalapbettpusa"/>
     <w:uiPriority w:val="99"/>
@@ -17775,7 +17617,7 @@
 </file>
 
 <file path=customXml/itemProps1.xml><?xml version="1.0" encoding="utf-8"?>
-<ds:datastoreItem xmlns:ds="http://schemas.openxmlformats.org/officeDocument/2006/customXml" ds:itemID="{2589F6E3-9B41-433D-9745-A6CAFFADC73C}">
+<ds:datastoreItem xmlns:ds="http://schemas.openxmlformats.org/officeDocument/2006/customXml" ds:itemID="{D218712C-D8C5-433E-8767-12002A92972A}">
   <ds:schemaRefs>
     <ds:schemaRef ds:uri="http://schemas.openxmlformats.org/officeDocument/2006/bibliography"/>
   </ds:schemaRefs>

</xml_diff>